<commit_message>
Report updated with statistical significance
</commit_message>
<xml_diff>
--- a/Report.docx
+++ b/Report.docx
@@ -71,8 +71,29 @@
           <w:numId w:val="2"/>
         </w:numPr>
       </w:pPr>
-      <w:r>
-        <w:t>Khooshrin Aspi Pithawalla - 2020A7PS2067H</w:t>
+      <w:proofErr w:type="spellStart"/>
+      <w:r>
+        <w:t>Khooshrin</w:t>
+      </w:r>
+      <w:proofErr w:type="spellEnd"/>
+      <w:r>
+        <w:t xml:space="preserve"> </w:t>
+      </w:r>
+      <w:proofErr w:type="spellStart"/>
+      <w:r>
+        <w:t>Aspi</w:t>
+      </w:r>
+      <w:proofErr w:type="spellEnd"/>
+      <w:r>
+        <w:t xml:space="preserve"> </w:t>
+      </w:r>
+      <w:proofErr w:type="spellStart"/>
+      <w:r>
+        <w:t>Pithawalla</w:t>
+      </w:r>
+      <w:proofErr w:type="spellEnd"/>
+      <w:r>
+        <w:t xml:space="preserve"> - 2020A7PS2067H</w:t>
       </w:r>
     </w:p>
     <w:p>
@@ -124,7 +145,15 @@
         </m:r>
       </m:oMath>
       <w:r>
-        <w:t xml:space="preserve"> 50K. Out of the 14 features, 6 features had continuous values (namely, "age", "fnlwgt", "education-num", "capital-gain", "capital-loss" and "hours-per-week") and the remaining 8 features had discrete values (namely, "workclass", "education", "marital-status", "occupation", "relationship", "race", "sex" and "native-country"). There were 24720 examples with income </w:t>
+        <w:t xml:space="preserve"> 50K. Out of the 14 features, 6 features had continuous values (namely, "age", "fnlwgt", "education-num", "capital-gain", "capital-loss" and "hours-per-week") and the remaining 8 features had discrete values (namely, "</w:t>
+      </w:r>
+      <w:proofErr w:type="spellStart"/>
+      <w:r>
+        <w:t>workclass</w:t>
+      </w:r>
+      <w:proofErr w:type="spellEnd"/>
+      <w:r>
+        <w:t xml:space="preserve">", "education", "marital-status", "occupation", "relationship", "race", "sex" and "native-country"). There were 24720 examples with income </w:t>
       </w:r>
       <m:oMath>
         <m:r>
@@ -8272,7 +8301,15 @@
         <w:pStyle w:val="SourceCode"/>
       </w:pPr>
       <w:r>
-        <w:t>We used Tensorflow to implement 27 different Artificial Neural Networks by varying the number of neurons in each layer and its activation function. We tested all the ANNs on the same test-train split of the MNIST dataset. Here are the results:</w:t>
+        <w:t xml:space="preserve">We used </w:t>
+      </w:r>
+      <w:proofErr w:type="spellStart"/>
+      <w:r>
+        <w:t>Tensorflow</w:t>
+      </w:r>
+      <w:proofErr w:type="spellEnd"/>
+      <w:r>
+        <w:t xml:space="preserve"> to implement 27 different Artificial Neural Networks by varying the number of neurons in each layer and its activation function. We tested all the ANNs on the same test-train split of the MNIST dataset. Here are the results:</w:t>
       </w:r>
       <w:r>
         <w:rPr>
@@ -8469,12 +8506,14 @@
                 <w:rFonts w:ascii="Segoe UI" w:eastAsia="Times New Roman" w:hAnsi="Segoe UI" w:cs="Segoe UI"/>
               </w:rPr>
             </w:pPr>
+            <w:proofErr w:type="spellStart"/>
             <w:r>
               <w:rPr>
                 <w:rFonts w:ascii="Segoe UI" w:eastAsia="Times New Roman" w:hAnsi="Segoe UI" w:cs="Segoe UI"/>
               </w:rPr>
               <w:t>relu</w:t>
             </w:r>
+            <w:proofErr w:type="spellEnd"/>
           </w:p>
         </w:tc>
         <w:tc>
@@ -8511,12 +8550,14 @@
                 <w:rFonts w:ascii="Segoe UI" w:eastAsia="Times New Roman" w:hAnsi="Segoe UI" w:cs="Segoe UI"/>
               </w:rPr>
             </w:pPr>
+            <w:proofErr w:type="spellStart"/>
             <w:r>
               <w:rPr>
                 <w:rFonts w:ascii="Segoe UI" w:eastAsia="Times New Roman" w:hAnsi="Segoe UI" w:cs="Segoe UI"/>
               </w:rPr>
               <w:t>relu</w:t>
             </w:r>
+            <w:proofErr w:type="spellEnd"/>
           </w:p>
         </w:tc>
         <w:tc>
@@ -8580,12 +8621,14 @@
                 <w:rFonts w:ascii="Segoe UI" w:eastAsia="Times New Roman" w:hAnsi="Segoe UI" w:cs="Segoe UI"/>
               </w:rPr>
             </w:pPr>
+            <w:proofErr w:type="spellStart"/>
             <w:r>
               <w:rPr>
                 <w:rFonts w:ascii="Segoe UI" w:eastAsia="Times New Roman" w:hAnsi="Segoe UI" w:cs="Segoe UI"/>
               </w:rPr>
               <w:t>relu</w:t>
             </w:r>
+            <w:proofErr w:type="spellEnd"/>
           </w:p>
         </w:tc>
         <w:tc>
@@ -8694,12 +8737,14 @@
                 <w:rFonts w:ascii="Segoe UI" w:eastAsia="Times New Roman" w:hAnsi="Segoe UI" w:cs="Segoe UI"/>
               </w:rPr>
             </w:pPr>
+            <w:proofErr w:type="spellStart"/>
             <w:r>
               <w:rPr>
                 <w:rFonts w:ascii="Segoe UI" w:eastAsia="Times New Roman" w:hAnsi="Segoe UI" w:cs="Segoe UI"/>
               </w:rPr>
               <w:t>relu</w:t>
             </w:r>
+            <w:proofErr w:type="spellEnd"/>
           </w:p>
         </w:tc>
         <w:tc>
@@ -8805,12 +8850,14 @@
                 <w:rFonts w:ascii="Segoe UI" w:eastAsia="Times New Roman" w:hAnsi="Segoe UI" w:cs="Segoe UI"/>
               </w:rPr>
             </w:pPr>
+            <w:proofErr w:type="spellStart"/>
             <w:r>
               <w:rPr>
                 <w:rFonts w:ascii="Segoe UI" w:eastAsia="Times New Roman" w:hAnsi="Segoe UI" w:cs="Segoe UI"/>
               </w:rPr>
               <w:t>relu</w:t>
             </w:r>
+            <w:proofErr w:type="spellEnd"/>
           </w:p>
         </w:tc>
         <w:tc>
@@ -9072,12 +9119,14 @@
                 <w:rFonts w:ascii="Segoe UI" w:eastAsia="Times New Roman" w:hAnsi="Segoe UI" w:cs="Segoe UI"/>
               </w:rPr>
             </w:pPr>
+            <w:proofErr w:type="spellStart"/>
             <w:r>
               <w:rPr>
                 <w:rFonts w:ascii="Segoe UI" w:eastAsia="Times New Roman" w:hAnsi="Segoe UI" w:cs="Segoe UI"/>
               </w:rPr>
               <w:t>relu</w:t>
             </w:r>
+            <w:proofErr w:type="spellEnd"/>
           </w:p>
         </w:tc>
         <w:tc>
@@ -9411,12 +9460,14 @@
                 <w:rFonts w:ascii="Segoe UI" w:eastAsia="Times New Roman" w:hAnsi="Segoe UI" w:cs="Segoe UI"/>
               </w:rPr>
             </w:pPr>
+            <w:proofErr w:type="spellStart"/>
             <w:r>
               <w:rPr>
                 <w:rFonts w:ascii="Segoe UI" w:eastAsia="Times New Roman" w:hAnsi="Segoe UI" w:cs="Segoe UI"/>
               </w:rPr>
               <w:t>relu</w:t>
             </w:r>
+            <w:proofErr w:type="spellEnd"/>
           </w:p>
         </w:tc>
         <w:tc>
@@ -9480,12 +9531,14 @@
                 <w:rFonts w:ascii="Segoe UI" w:eastAsia="Times New Roman" w:hAnsi="Segoe UI" w:cs="Segoe UI"/>
               </w:rPr>
             </w:pPr>
+            <w:proofErr w:type="spellStart"/>
             <w:r>
               <w:rPr>
                 <w:rFonts w:ascii="Segoe UI" w:eastAsia="Times New Roman" w:hAnsi="Segoe UI" w:cs="Segoe UI"/>
               </w:rPr>
               <w:t>relu</w:t>
             </w:r>
+            <w:proofErr w:type="spellEnd"/>
           </w:p>
         </w:tc>
         <w:tc>
@@ -9522,12 +9575,14 @@
                 <w:rFonts w:ascii="Segoe UI" w:eastAsia="Times New Roman" w:hAnsi="Segoe UI" w:cs="Segoe UI"/>
               </w:rPr>
             </w:pPr>
+            <w:proofErr w:type="spellStart"/>
             <w:r>
               <w:rPr>
                 <w:rFonts w:ascii="Segoe UI" w:eastAsia="Times New Roman" w:hAnsi="Segoe UI" w:cs="Segoe UI"/>
               </w:rPr>
               <w:t>relu</w:t>
             </w:r>
+            <w:proofErr w:type="spellEnd"/>
           </w:p>
         </w:tc>
         <w:tc>
@@ -9594,12 +9649,14 @@
                 <w:rFonts w:ascii="Segoe UI" w:eastAsia="Times New Roman" w:hAnsi="Segoe UI" w:cs="Segoe UI"/>
               </w:rPr>
             </w:pPr>
+            <w:proofErr w:type="spellStart"/>
             <w:r>
               <w:rPr>
                 <w:rFonts w:ascii="Segoe UI" w:eastAsia="Times New Roman" w:hAnsi="Segoe UI" w:cs="Segoe UI"/>
               </w:rPr>
               <w:t>relu</w:t>
             </w:r>
+            <w:proofErr w:type="spellEnd"/>
           </w:p>
         </w:tc>
         <w:tc>
@@ -9748,12 +9805,14 @@
                 <w:rFonts w:ascii="Segoe UI" w:eastAsia="Times New Roman" w:hAnsi="Segoe UI" w:cs="Segoe UI"/>
               </w:rPr>
             </w:pPr>
+            <w:proofErr w:type="spellStart"/>
             <w:r>
               <w:rPr>
                 <w:rFonts w:ascii="Segoe UI" w:eastAsia="Times New Roman" w:hAnsi="Segoe UI" w:cs="Segoe UI"/>
               </w:rPr>
               <w:t>relu</w:t>
             </w:r>
+            <w:proofErr w:type="spellEnd"/>
           </w:p>
         </w:tc>
         <w:tc>
@@ -9862,12 +9921,14 @@
                 <w:rFonts w:ascii="Segoe UI" w:eastAsia="Times New Roman" w:hAnsi="Segoe UI" w:cs="Segoe UI"/>
               </w:rPr>
             </w:pPr>
+            <w:proofErr w:type="spellStart"/>
             <w:r>
               <w:rPr>
                 <w:rFonts w:ascii="Segoe UI" w:eastAsia="Times New Roman" w:hAnsi="Segoe UI" w:cs="Segoe UI"/>
               </w:rPr>
               <w:t>relu</w:t>
             </w:r>
+            <w:proofErr w:type="spellEnd"/>
           </w:p>
         </w:tc>
         <w:tc>
@@ -10156,12 +10217,14 @@
                 <w:rFonts w:ascii="Segoe UI" w:eastAsia="Times New Roman" w:hAnsi="Segoe UI" w:cs="Segoe UI"/>
               </w:rPr>
             </w:pPr>
+            <w:proofErr w:type="spellStart"/>
             <w:r>
               <w:rPr>
                 <w:rFonts w:ascii="Segoe UI" w:eastAsia="Times New Roman" w:hAnsi="Segoe UI" w:cs="Segoe UI"/>
               </w:rPr>
               <w:t>relu</w:t>
             </w:r>
+            <w:proofErr w:type="spellEnd"/>
           </w:p>
         </w:tc>
         <w:tc>
@@ -10198,12 +10261,14 @@
                 <w:rFonts w:ascii="Segoe UI" w:eastAsia="Times New Roman" w:hAnsi="Segoe UI" w:cs="Segoe UI"/>
               </w:rPr>
             </w:pPr>
+            <w:proofErr w:type="spellStart"/>
             <w:r>
               <w:rPr>
                 <w:rFonts w:ascii="Segoe UI" w:eastAsia="Times New Roman" w:hAnsi="Segoe UI" w:cs="Segoe UI"/>
               </w:rPr>
               <w:t>relu</w:t>
             </w:r>
+            <w:proofErr w:type="spellEnd"/>
           </w:p>
         </w:tc>
         <w:tc>
@@ -10381,12 +10446,14 @@
                 <w:rFonts w:ascii="Segoe UI" w:eastAsia="Times New Roman" w:hAnsi="Segoe UI" w:cs="Segoe UI"/>
               </w:rPr>
             </w:pPr>
+            <w:proofErr w:type="spellStart"/>
             <w:r>
               <w:rPr>
                 <w:rFonts w:ascii="Segoe UI" w:eastAsia="Times New Roman" w:hAnsi="Segoe UI" w:cs="Segoe UI"/>
               </w:rPr>
               <w:t>relu</w:t>
             </w:r>
+            <w:proofErr w:type="spellEnd"/>
           </w:p>
         </w:tc>
         <w:tc>
@@ -10648,12 +10715,14 @@
                 <w:rFonts w:ascii="Segoe UI" w:eastAsia="Times New Roman" w:hAnsi="Segoe UI" w:cs="Segoe UI"/>
               </w:rPr>
             </w:pPr>
+            <w:proofErr w:type="spellStart"/>
             <w:r>
               <w:rPr>
                 <w:rFonts w:ascii="Segoe UI" w:eastAsia="Times New Roman" w:hAnsi="Segoe UI" w:cs="Segoe UI"/>
               </w:rPr>
               <w:t>relu</w:t>
             </w:r>
+            <w:proofErr w:type="spellEnd"/>
           </w:p>
         </w:tc>
         <w:tc>
@@ -10945,12 +11014,14 @@
                 <w:rFonts w:ascii="Segoe UI" w:eastAsia="Times New Roman" w:hAnsi="Segoe UI" w:cs="Segoe UI"/>
               </w:rPr>
             </w:pPr>
+            <w:proofErr w:type="spellStart"/>
             <w:r>
               <w:rPr>
                 <w:rFonts w:ascii="Segoe UI" w:eastAsia="Times New Roman" w:hAnsi="Segoe UI" w:cs="Segoe UI"/>
               </w:rPr>
               <w:t>relu</w:t>
             </w:r>
+            <w:proofErr w:type="spellEnd"/>
           </w:p>
         </w:tc>
         <w:tc>
@@ -11212,12 +11283,14 @@
                 <w:rFonts w:ascii="Segoe UI" w:eastAsia="Times New Roman" w:hAnsi="Segoe UI" w:cs="Segoe UI"/>
               </w:rPr>
             </w:pPr>
+            <w:proofErr w:type="spellStart"/>
             <w:r>
               <w:rPr>
                 <w:rFonts w:ascii="Segoe UI" w:eastAsia="Times New Roman" w:hAnsi="Segoe UI" w:cs="Segoe UI"/>
               </w:rPr>
               <w:t>relu</w:t>
             </w:r>
+            <w:proofErr w:type="spellEnd"/>
           </w:p>
         </w:tc>
         <w:tc>
@@ -11478,13 +11551,36 @@
         <w:pStyle w:val="SourceCode"/>
       </w:pPr>
       <w:r>
-        <w:t xml:space="preserve">The model with highest accuracy had 100 neurons in the first hidden layer and 50 neurons in the second hidden layer with ReLU as activation function for both layers. All the 27 ANNs had similar performance, the difference in their accuracies were </w:t>
-      </w:r>
-      <w:r>
-        <w:t>not statistically significant</w:t>
-      </w:r>
-      <w:r>
-        <w:t>.</w:t>
+        <w:t xml:space="preserve">The model with highest accuracy had 100 neurons in the first hidden layer and 50 neurons in the second hidden layer with </w:t>
+      </w:r>
+      <w:proofErr w:type="spellStart"/>
+      <w:r>
+        <w:t>ReLU</w:t>
+      </w:r>
+      <w:proofErr w:type="spellEnd"/>
+      <w:r>
+        <w:t xml:space="preserve"> as activation function for both layers. A</w:t>
+      </w:r>
+      <w:r>
+        <w:t>lthough a</w:t>
+      </w:r>
+      <w:r>
+        <w:t>ll the 27 ANNs ha</w:t>
+      </w:r>
+      <w:r>
+        <w:t>ve</w:t>
+      </w:r>
+      <w:r>
+        <w:t xml:space="preserve"> similar </w:t>
+      </w:r>
+      <w:r>
+        <w:t>accuracy</w:t>
+      </w:r>
+      <w:r>
+        <w:t xml:space="preserve">, </w:t>
+      </w:r>
+      <w:r>
+        <w:t>only the top 8 fall within a 95% Normal confidence interval of the best model, meaning that the remaining models are worse by a statistically significant margin.</w:t>
       </w:r>
     </w:p>
     <w:p>

</xml_diff>